<commit_message>
Udemy - Microservices - Attributes of Architecture
</commit_message>
<xml_diff>
--- a/31-Udemy-Microservices-Architecture/Section-4-Microservices-Architecture.docx
+++ b/31-Udemy-Microservices-Architecture/Section-4-Microservices-Architecture.docx
@@ -120,27 +120,9 @@
           <w:numId w:val="5"/>
         </w:numPr>
       </w:pPr>
-      <w:proofErr w:type="spellStart"/>
-      <w:r>
-        <w:t>Endpoints</w:t>
-      </w:r>
-      <w:proofErr w:type="spellEnd"/>
-      <w:r>
-        <w:t xml:space="preserve"> Inteligentes e </w:t>
-      </w:r>
-      <w:proofErr w:type="spellStart"/>
-      <w:r>
-        <w:t>Dumb</w:t>
-      </w:r>
-      <w:proofErr w:type="spellEnd"/>
-      <w:r>
-        <w:t xml:space="preserve"> </w:t>
-      </w:r>
-      <w:proofErr w:type="spellStart"/>
-      <w:r>
-        <w:t>Pipes</w:t>
-      </w:r>
-      <w:proofErr w:type="spellEnd"/>
+      <w:r>
+        <w:t>Endpoints Inteligentes e Dumb Pipes</w:t>
+      </w:r>
     </w:p>
     <w:p>
       <w:pPr>
@@ -309,15 +291,7 @@
         </w:numPr>
       </w:pPr>
       <w:r>
-        <w:t xml:space="preserve">Componentes possuem </w:t>
-      </w:r>
-      <w:proofErr w:type="spellStart"/>
-      <w:r>
-        <w:t>deploys</w:t>
-      </w:r>
-      <w:proofErr w:type="spellEnd"/>
-      <w:r>
-        <w:t xml:space="preserve"> independentes</w:t>
+        <w:t>Componentes possuem deploys independentes</w:t>
       </w:r>
     </w:p>
     <w:p>
@@ -694,6 +668,884 @@
         <w:t>Mudar a mentalidade dos desenvolvedores, pensando como o cliente e a longo prazo</w:t>
       </w:r>
     </w:p>
+    <w:p>
+      <w:pPr>
+        <w:pStyle w:val="Ttulo2"/>
+      </w:pPr>
+      <w:bookmarkStart w:id="0" w:name="_Hlk129589716"/>
+      <w:r>
+        <w:t>Endpoints Inteligentes e Dumb Pipes</w:t>
+      </w:r>
+    </w:p>
+    <w:bookmarkEnd w:id="0"/>
+    <w:p>
+      <w:pPr>
+        <w:pStyle w:val="PargrafodaLista"/>
+        <w:numPr>
+          <w:ilvl w:val="0"/>
+          <w:numId w:val="3"/>
+        </w:numPr>
+      </w:pPr>
+      <w:r>
+        <w:t>Para os projetos SOA, o ESB e o WS-* Protocol eram dois mecanismos muito complicados, e difíceis de manter</w:t>
+      </w:r>
+    </w:p>
+    <w:p>
+      <w:pPr>
+        <w:pStyle w:val="PargrafodaLista"/>
+        <w:numPr>
+          <w:ilvl w:val="0"/>
+          <w:numId w:val="3"/>
+        </w:numPr>
+      </w:pPr>
+      <w:r>
+        <w:t>Nos micro serviços a ideia é utilizar o mecanismo de comunicação mais simples possível (dumb pipes) com protocolos simples, ou seja, são as REST API com os protocolos HTTP</w:t>
+      </w:r>
+    </w:p>
+    <w:p>
+      <w:pPr>
+        <w:pStyle w:val="PargrafodaLista"/>
+        <w:numPr>
+          <w:ilvl w:val="0"/>
+          <w:numId w:val="3"/>
+        </w:numPr>
+      </w:pPr>
+      <w:r>
+        <w:t>Observações importantes</w:t>
+      </w:r>
+    </w:p>
+    <w:p>
+      <w:pPr>
+        <w:pStyle w:val="PargrafodaLista"/>
+        <w:numPr>
+          <w:ilvl w:val="1"/>
+          <w:numId w:val="3"/>
+        </w:numPr>
+      </w:pPr>
+      <w:r>
+        <w:t>Conexões diretas entre serviços não é uma boa ideia</w:t>
+      </w:r>
+    </w:p>
+    <w:p>
+      <w:pPr>
+        <w:pStyle w:val="PargrafodaLista"/>
+        <w:numPr>
+          <w:ilvl w:val="1"/>
+          <w:numId w:val="3"/>
+        </w:numPr>
+      </w:pPr>
+      <w:r>
+        <w:t>A solução foi utilizar Service Discovery e Gateway</w:t>
+      </w:r>
+    </w:p>
+    <w:p>
+      <w:pPr>
+        <w:pStyle w:val="PargrafodaLista"/>
+        <w:numPr>
+          <w:ilvl w:val="1"/>
+          <w:numId w:val="3"/>
+        </w:numPr>
+      </w:pPr>
+      <w:r>
+        <w:t>Além de HTTP, mais protocolos surgiram como o graphQL e gRPC, porém não são tão simples e não seguem tanto a recomendação ‘dumb pipes’</w:t>
+      </w:r>
+    </w:p>
+    <w:p>
+      <w:pPr>
+        <w:pStyle w:val="PargrafodaLista"/>
+        <w:numPr>
+          <w:ilvl w:val="0"/>
+          <w:numId w:val="3"/>
+        </w:numPr>
+      </w:pPr>
+      <w:r>
+        <w:t>Motivação para</w:t>
+      </w:r>
+      <w:r>
+        <w:t xml:space="preserve"> Endpoints Inteligentes e Dumb Pipes</w:t>
+      </w:r>
+      <w:r>
+        <w:t xml:space="preserve"> :</w:t>
+      </w:r>
+    </w:p>
+    <w:p>
+      <w:pPr>
+        <w:pStyle w:val="PargrafodaLista"/>
+        <w:numPr>
+          <w:ilvl w:val="1"/>
+          <w:numId w:val="3"/>
+        </w:numPr>
+      </w:pPr>
+      <w:r>
+        <w:t>Acelerar desenvolvimento</w:t>
+      </w:r>
+    </w:p>
+    <w:p>
+      <w:pPr>
+        <w:pStyle w:val="PargrafodaLista"/>
+        <w:numPr>
+          <w:ilvl w:val="1"/>
+          <w:numId w:val="3"/>
+        </w:numPr>
+      </w:pPr>
+      <w:r>
+        <w:t>Fácil de manter</w:t>
+      </w:r>
+    </w:p>
+    <w:p>
+      <w:pPr>
+        <w:pStyle w:val="Ttulo2"/>
+      </w:pPr>
+      <w:r>
+        <w:t>Governança Descentralizada</w:t>
+      </w:r>
+    </w:p>
+    <w:p>
+      <w:pPr>
+        <w:pStyle w:val="PargrafodaLista"/>
+        <w:numPr>
+          <w:ilvl w:val="0"/>
+          <w:numId w:val="6"/>
+        </w:numPr>
+      </w:pPr>
+      <w:r>
+        <w:t>Em projetos tradicionais, há padrões para tudo. Padrões para plataforma, banco de dados, loggging e formatos.... Não tem espaço para os times tomarem decisões</w:t>
+      </w:r>
+    </w:p>
+    <w:p>
+      <w:pPr>
+        <w:pStyle w:val="PargrafodaLista"/>
+        <w:numPr>
+          <w:ilvl w:val="0"/>
+          <w:numId w:val="6"/>
+        </w:numPr>
+      </w:pPr>
+      <w:r>
+        <w:t>Em micro serviços, o time decide quais padrões para plataforma, banco de dados e logging eles querem seguir, sendo cada time totalmente responsável por seus serviços</w:t>
+      </w:r>
+    </w:p>
+    <w:p>
+      <w:pPr>
+        <w:pStyle w:val="PargrafodaLista"/>
+        <w:numPr>
+          <w:ilvl w:val="0"/>
+          <w:numId w:val="6"/>
+        </w:numPr>
+      </w:pPr>
+      <w:r>
+        <w:t>Isto é possibilitado pelo baixo acoplamento em micro serviços</w:t>
+      </w:r>
+    </w:p>
+    <w:p>
+      <w:pPr>
+        <w:pStyle w:val="PargrafodaLista"/>
+        <w:numPr>
+          <w:ilvl w:val="0"/>
+          <w:numId w:val="6"/>
+        </w:numPr>
+      </w:pPr>
+      <w:r>
+        <w:lastRenderedPageBreak/>
+        <w:t>Multi plataforma significa que a arquitetura é Poliglota</w:t>
+      </w:r>
+    </w:p>
+    <w:p>
+      <w:pPr>
+        <w:pStyle w:val="PargrafodaLista"/>
+        <w:numPr>
+          <w:ilvl w:val="0"/>
+          <w:numId w:val="6"/>
+        </w:numPr>
+      </w:pPr>
+      <w:r>
+        <w:t>Motivação</w:t>
+      </w:r>
+    </w:p>
+    <w:p>
+      <w:pPr>
+        <w:pStyle w:val="PargrafodaLista"/>
+        <w:numPr>
+          <w:ilvl w:val="1"/>
+          <w:numId w:val="6"/>
+        </w:numPr>
+      </w:pPr>
+      <w:r>
+        <w:t>Possibilita escolher a tecnologia mas adequada para resolver determinado problema</w:t>
+      </w:r>
+    </w:p>
+    <w:p/>
+    <w:p>
+      <w:pPr>
+        <w:pStyle w:val="Ttulo2"/>
+      </w:pPr>
+      <w:r>
+        <w:t>Gerenciamento de Dados Descentralizado</w:t>
+      </w:r>
+    </w:p>
+    <w:p>
+      <w:pPr>
+        <w:pStyle w:val="PargrafodaLista"/>
+        <w:numPr>
+          <w:ilvl w:val="0"/>
+          <w:numId w:val="8"/>
+        </w:numPr>
+      </w:pPr>
+      <w:r>
+        <w:t>Sistemas tradicionais possuem um banco de dados centralizado</w:t>
+      </w:r>
+    </w:p>
+    <w:p>
+      <w:r>
+        <w:rPr>
+          <w:noProof/>
+        </w:rPr>
+        <w:drawing>
+          <wp:inline distT="0" distB="0" distL="0" distR="0" wp14:anchorId="71E24AE4" wp14:editId="0CDD94D8">
+            <wp:extent cx="859809" cy="1057370"/>
+            <wp:effectExtent l="0" t="0" r="0" b="9525"/>
+            <wp:docPr id="3" name="Imagem 3" descr="Uma imagem contendo Forma&#10;&#10;Descrição gerada automaticamente"/>
+            <wp:cNvGraphicFramePr>
+              <a:graphicFrameLocks xmlns:a="http://schemas.openxmlformats.org/drawingml/2006/main" noChangeAspect="1"/>
+            </wp:cNvGraphicFramePr>
+            <a:graphic xmlns:a="http://schemas.openxmlformats.org/drawingml/2006/main">
+              <a:graphicData uri="http://schemas.openxmlformats.org/drawingml/2006/picture">
+                <pic:pic xmlns:pic="http://schemas.openxmlformats.org/drawingml/2006/picture">
+                  <pic:nvPicPr>
+                    <pic:cNvPr id="3" name="Imagem 3" descr="Uma imagem contendo Forma&#10;&#10;Descrição gerada automaticamente"/>
+                    <pic:cNvPicPr/>
+                  </pic:nvPicPr>
+                  <pic:blipFill>
+                    <a:blip r:embed="rId7"/>
+                    <a:stretch>
+                      <a:fillRect/>
+                    </a:stretch>
+                  </pic:blipFill>
+                  <pic:spPr>
+                    <a:xfrm>
+                      <a:off x="0" y="0"/>
+                      <a:ext cx="867614" cy="1066968"/>
+                    </a:xfrm>
+                    <a:prstGeom prst="rect">
+                      <a:avLst/>
+                    </a:prstGeom>
+                  </pic:spPr>
+                </pic:pic>
+              </a:graphicData>
+            </a:graphic>
+          </wp:inline>
+        </w:drawing>
+      </w:r>
+    </w:p>
+    <w:p>
+      <w:pPr>
+        <w:pStyle w:val="PargrafodaLista"/>
+        <w:numPr>
+          <w:ilvl w:val="0"/>
+          <w:numId w:val="8"/>
+        </w:numPr>
+      </w:pPr>
+      <w:r>
+        <w:t>Em micro serviços, cada serviço possui sua própria base de dados</w:t>
+      </w:r>
+    </w:p>
+    <w:p>
+      <w:r>
+        <w:rPr>
+          <w:noProof/>
+        </w:rPr>
+        <w:drawing>
+          <wp:inline distT="0" distB="0" distL="0" distR="0" wp14:anchorId="312FE636" wp14:editId="42FD2F82">
+            <wp:extent cx="1009934" cy="743318"/>
+            <wp:effectExtent l="0" t="0" r="0" b="0"/>
+            <wp:docPr id="4" name="Imagem 4" descr="Diagrama&#10;&#10;Descrição gerada automaticamente"/>
+            <wp:cNvGraphicFramePr>
+              <a:graphicFrameLocks xmlns:a="http://schemas.openxmlformats.org/drawingml/2006/main" noChangeAspect="1"/>
+            </wp:cNvGraphicFramePr>
+            <a:graphic xmlns:a="http://schemas.openxmlformats.org/drawingml/2006/main">
+              <a:graphicData uri="http://schemas.openxmlformats.org/drawingml/2006/picture">
+                <pic:pic xmlns:pic="http://schemas.openxmlformats.org/drawingml/2006/picture">
+                  <pic:nvPicPr>
+                    <pic:cNvPr id="4" name="Imagem 4" descr="Diagrama&#10;&#10;Descrição gerada automaticamente"/>
+                    <pic:cNvPicPr/>
+                  </pic:nvPicPr>
+                  <pic:blipFill>
+                    <a:blip r:embed="rId8"/>
+                    <a:stretch>
+                      <a:fillRect/>
+                    </a:stretch>
+                  </pic:blipFill>
+                  <pic:spPr>
+                    <a:xfrm>
+                      <a:off x="0" y="0"/>
+                      <a:ext cx="1021842" cy="752082"/>
+                    </a:xfrm>
+                    <a:prstGeom prst="rect">
+                      <a:avLst/>
+                    </a:prstGeom>
+                  </pic:spPr>
+                </pic:pic>
+              </a:graphicData>
+            </a:graphic>
+          </wp:inline>
+        </w:drawing>
+      </w:r>
+    </w:p>
+    <w:p>
+      <w:pPr>
+        <w:pStyle w:val="PargrafodaLista"/>
+        <w:numPr>
+          <w:ilvl w:val="0"/>
+          <w:numId w:val="8"/>
+        </w:numPr>
+      </w:pPr>
+      <w:r>
+        <w:t>Este item é bem controverso, e envolve muita discussão. E algumas vezes compartilhar a base de dados é o único jeito, ou seja, em alguns casos vai ser impossível seguir com bases de dados independentes por micro serviço e que podem gerar problemas:</w:t>
+      </w:r>
+    </w:p>
+    <w:p>
+      <w:pPr>
+        <w:pStyle w:val="PargrafodaLista"/>
+        <w:numPr>
+          <w:ilvl w:val="1"/>
+          <w:numId w:val="8"/>
+        </w:numPr>
+      </w:pPr>
+      <w:r>
+        <w:t>Duplicação de dados</w:t>
+      </w:r>
+    </w:p>
+    <w:p>
+      <w:pPr>
+        <w:pStyle w:val="PargrafodaLista"/>
+        <w:numPr>
+          <w:ilvl w:val="1"/>
+          <w:numId w:val="8"/>
+        </w:numPr>
+      </w:pPr>
+      <w:r>
+        <w:t>Transações distribuídas</w:t>
+      </w:r>
+    </w:p>
+    <w:p>
+      <w:pPr>
+        <w:pStyle w:val="PargrafodaLista"/>
+        <w:numPr>
+          <w:ilvl w:val="0"/>
+          <w:numId w:val="8"/>
+        </w:numPr>
+      </w:pPr>
+      <w:r>
+        <w:t>Motivação</w:t>
+      </w:r>
+    </w:p>
+    <w:p>
+      <w:pPr>
+        <w:pStyle w:val="PargrafodaLista"/>
+        <w:numPr>
+          <w:ilvl w:val="1"/>
+          <w:numId w:val="8"/>
+        </w:numPr>
+      </w:pPr>
+      <w:r>
+        <w:t>Possibilita utilizar bancos de dados específicos para cada solução</w:t>
+      </w:r>
+    </w:p>
+    <w:p>
+      <w:pPr>
+        <w:pStyle w:val="PargrafodaLista"/>
+        <w:numPr>
+          <w:ilvl w:val="1"/>
+          <w:numId w:val="8"/>
+        </w:numPr>
+      </w:pPr>
+      <w:r>
+        <w:t>Encoraja o isolamento do serviço</w:t>
+      </w:r>
+    </w:p>
+    <w:p>
+      <w:pPr>
+        <w:pStyle w:val="Ttulo2"/>
+      </w:pPr>
+      <w:r>
+        <w:t>Automação de Infraestrutura</w:t>
+      </w:r>
+    </w:p>
+    <w:p>
+      <w:pPr>
+        <w:pStyle w:val="PargrafodaLista"/>
+        <w:numPr>
+          <w:ilvl w:val="0"/>
+          <w:numId w:val="9"/>
+        </w:numPr>
+      </w:pPr>
+      <w:r>
+        <w:t>O paradigma SOA, sofreu de falta de deste tipo de ferramenta de automatização</w:t>
+      </w:r>
+    </w:p>
+    <w:p>
+      <w:pPr>
+        <w:pStyle w:val="PargrafodaLista"/>
+        <w:numPr>
+          <w:ilvl w:val="0"/>
+          <w:numId w:val="9"/>
+        </w:numPr>
+      </w:pPr>
+      <w:r>
+        <w:t>Ajuda no aceleramento do deploy</w:t>
+      </w:r>
+    </w:p>
+    <w:p>
+      <w:pPr>
+        <w:pStyle w:val="PargrafodaLista"/>
+        <w:numPr>
+          <w:ilvl w:val="1"/>
+          <w:numId w:val="9"/>
+        </w:numPr>
+      </w:pPr>
+      <w:r>
+        <w:t>Automatização de testes</w:t>
+      </w:r>
+    </w:p>
+    <w:p>
+      <w:pPr>
+        <w:pStyle w:val="PargrafodaLista"/>
+        <w:numPr>
+          <w:ilvl w:val="1"/>
+          <w:numId w:val="9"/>
+        </w:numPr>
+      </w:pPr>
+      <w:r>
+        <w:t>Automatização de Deploy</w:t>
+      </w:r>
+    </w:p>
+    <w:p>
+      <w:pPr>
+        <w:pStyle w:val="PargrafodaLista"/>
+        <w:numPr>
+          <w:ilvl w:val="0"/>
+          <w:numId w:val="9"/>
+        </w:numPr>
+      </w:pPr>
+      <w:r>
+        <w:t>No caso de Micro Seviços, a automatização de testes e deploy é crucial, já que testar e deployar diversos sistemas toma muito tempo. Sem a automatização, fica inviável a utilização desta arquitetura</w:t>
+      </w:r>
+    </w:p>
+    <w:p>
+      <w:pPr>
+        <w:pStyle w:val="PargrafodaLista"/>
+        <w:numPr>
+          <w:ilvl w:val="0"/>
+          <w:numId w:val="9"/>
+        </w:numPr>
+      </w:pPr>
+      <w:r>
+        <w:t>Curtos ciclos de entrega demandam muito tempo com testes e deploys</w:t>
+      </w:r>
+    </w:p>
+    <w:p>
+      <w:pPr>
+        <w:pStyle w:val="PargrafodaLista"/>
+        <w:numPr>
+          <w:ilvl w:val="0"/>
+          <w:numId w:val="9"/>
+        </w:numPr>
+      </w:pPr>
+      <w:r>
+        <w:t>Ferramentas utilizadas</w:t>
+      </w:r>
+    </w:p>
+    <w:p>
+      <w:pPr>
+        <w:pStyle w:val="PargrafodaLista"/>
+        <w:numPr>
+          <w:ilvl w:val="1"/>
+          <w:numId w:val="9"/>
+        </w:numPr>
+      </w:pPr>
+      <w:r>
+        <w:t>Azure DevOps</w:t>
+      </w:r>
+    </w:p>
+    <w:p>
+      <w:pPr>
+        <w:pStyle w:val="PargrafodaLista"/>
+        <w:numPr>
+          <w:ilvl w:val="1"/>
+          <w:numId w:val="9"/>
+        </w:numPr>
+      </w:pPr>
+      <w:r>
+        <w:t>GitLab</w:t>
+      </w:r>
+    </w:p>
+    <w:p>
+      <w:pPr>
+        <w:pStyle w:val="PargrafodaLista"/>
+        <w:numPr>
+          <w:ilvl w:val="1"/>
+          <w:numId w:val="9"/>
+        </w:numPr>
+      </w:pPr>
+      <w:r>
+        <w:t>Jenkins</w:t>
+      </w:r>
+    </w:p>
+    <w:p>
+      <w:pPr>
+        <w:pStyle w:val="PargrafodaLista"/>
+        <w:numPr>
+          <w:ilvl w:val="0"/>
+          <w:numId w:val="9"/>
+        </w:numPr>
+      </w:pPr>
+      <w:r>
+        <w:t>Motivação</w:t>
+      </w:r>
+    </w:p>
+    <w:p>
+      <w:pPr>
+        <w:pStyle w:val="PargrafodaLista"/>
+        <w:numPr>
+          <w:ilvl w:val="1"/>
+          <w:numId w:val="9"/>
+        </w:numPr>
+      </w:pPr>
+      <w:r>
+        <w:t>Curtos ciclos de entrega</w:t>
+      </w:r>
+    </w:p>
+    <w:p/>
+    <w:p>
+      <w:pPr>
+        <w:pStyle w:val="Ttulo2"/>
+      </w:pPr>
+      <w:r>
+        <w:lastRenderedPageBreak/>
+        <w:t>Desenhado para Falhas</w:t>
+      </w:r>
+    </w:p>
+    <w:p>
+      <w:pPr>
+        <w:pStyle w:val="PargrafodaLista"/>
+        <w:numPr>
+          <w:ilvl w:val="0"/>
+          <w:numId w:val="10"/>
+        </w:numPr>
+      </w:pPr>
+      <w:r>
+        <w:t>Em micro serviços há muito trafego de rede e muitos processos, portanto, muita coisa pode dar errado, e os serviços precisam estar preparados para falhas</w:t>
+      </w:r>
+    </w:p>
+    <w:p>
+      <w:pPr>
+        <w:pStyle w:val="PargrafodaLista"/>
+        <w:numPr>
+          <w:ilvl w:val="0"/>
+          <w:numId w:val="10"/>
+        </w:numPr>
+      </w:pPr>
+      <w:r>
+        <w:t>O código deve considerar falhas e tratá-las</w:t>
+      </w:r>
+    </w:p>
+    <w:p>
+      <w:pPr>
+        <w:pStyle w:val="PargrafodaLista"/>
+        <w:numPr>
+          <w:ilvl w:val="0"/>
+          <w:numId w:val="10"/>
+        </w:numPr>
+      </w:pPr>
+      <w:r>
+        <w:t>Necessário logar e monitorar extensivamente a aplicação</w:t>
+      </w:r>
+    </w:p>
+    <w:p>
+      <w:pPr>
+        <w:pStyle w:val="PargrafodaLista"/>
+        <w:numPr>
+          <w:ilvl w:val="0"/>
+          <w:numId w:val="10"/>
+        </w:numPr>
+      </w:pPr>
+      <w:r>
+        <w:t>Logging</w:t>
+      </w:r>
+    </w:p>
+    <w:p>
+      <w:pPr>
+        <w:pStyle w:val="PargrafodaLista"/>
+        <w:numPr>
+          <w:ilvl w:val="1"/>
+          <w:numId w:val="10"/>
+        </w:numPr>
+      </w:pPr>
+      <w:r>
+        <w:t>Capturar exceções</w:t>
+      </w:r>
+    </w:p>
+    <w:p>
+      <w:pPr>
+        <w:pStyle w:val="PargrafodaLista"/>
+        <w:numPr>
+          <w:ilvl w:val="1"/>
+          <w:numId w:val="10"/>
+        </w:numPr>
+      </w:pPr>
+      <w:r>
+        <w:t>Fazer Retentativas</w:t>
+      </w:r>
+    </w:p>
+    <w:p>
+      <w:pPr>
+        <w:pStyle w:val="PargrafodaLista"/>
+        <w:numPr>
+          <w:ilvl w:val="1"/>
+          <w:numId w:val="10"/>
+        </w:numPr>
+      </w:pPr>
+      <w:r>
+        <w:t>Logar as exceções, no caso das</w:t>
+      </w:r>
+      <w:r>
+        <w:t xml:space="preserve"> exceções</w:t>
+      </w:r>
+      <w:r>
+        <w:t xml:space="preserve"> não tratadas</w:t>
+      </w:r>
+    </w:p>
+    <w:p>
+      <w:pPr>
+        <w:pStyle w:val="PargrafodaLista"/>
+        <w:numPr>
+          <w:ilvl w:val="0"/>
+          <w:numId w:val="10"/>
+        </w:numPr>
+      </w:pPr>
+      <w:r>
+        <w:t>Monitoração</w:t>
+      </w:r>
+    </w:p>
+    <w:p>
+      <w:pPr>
+        <w:pStyle w:val="PargrafodaLista"/>
+        <w:numPr>
+          <w:ilvl w:val="1"/>
+          <w:numId w:val="10"/>
+        </w:numPr>
+      </w:pPr>
+      <w:r>
+        <w:t>Recursos Memoria e CPU</w:t>
+      </w:r>
+    </w:p>
+    <w:p>
+      <w:pPr>
+        <w:pStyle w:val="PargrafodaLista"/>
+        <w:numPr>
+          <w:ilvl w:val="1"/>
+          <w:numId w:val="10"/>
+        </w:numPr>
+      </w:pPr>
+      <w:r>
+        <w:t>Verificação da saúde da aplicação</w:t>
+      </w:r>
+    </w:p>
+    <w:p>
+      <w:pPr>
+        <w:pStyle w:val="PargrafodaLista"/>
+        <w:numPr>
+          <w:ilvl w:val="1"/>
+          <w:numId w:val="10"/>
+        </w:numPr>
+      </w:pPr>
+      <w:r>
+        <w:t>Ferramentas: New Relic, Kubernetes, Azure Monitor</w:t>
+      </w:r>
+    </w:p>
+    <w:p>
+      <w:pPr>
+        <w:pStyle w:val="PargrafodaLista"/>
+        <w:numPr>
+          <w:ilvl w:val="0"/>
+          <w:numId w:val="10"/>
+        </w:numPr>
+      </w:pPr>
+      <w:r>
+        <w:t>Motivação</w:t>
+      </w:r>
+    </w:p>
+    <w:p>
+      <w:pPr>
+        <w:pStyle w:val="PargrafodaLista"/>
+        <w:numPr>
+          <w:ilvl w:val="1"/>
+          <w:numId w:val="10"/>
+        </w:numPr>
+      </w:pPr>
+      <w:r>
+        <w:t>Aumenta a confiança do sistema</w:t>
+      </w:r>
+    </w:p>
+    <w:p>
+      <w:pPr>
+        <w:pStyle w:val="Ttulo2"/>
+      </w:pPr>
+      <w:r>
+        <w:t>Desenho Evolucionário</w:t>
+      </w:r>
+    </w:p>
+    <w:p>
+      <w:pPr>
+        <w:pStyle w:val="PargrafodaLista"/>
+        <w:numPr>
+          <w:ilvl w:val="0"/>
+          <w:numId w:val="11"/>
+        </w:numPr>
+      </w:pPr>
+      <w:r>
+        <w:t>Transação para microserviços deve ser gradual</w:t>
+      </w:r>
+    </w:p>
+    <w:p>
+      <w:pPr>
+        <w:pStyle w:val="PargrafodaLista"/>
+        <w:numPr>
+          <w:ilvl w:val="0"/>
+          <w:numId w:val="11"/>
+        </w:numPr>
+      </w:pPr>
+      <w:r>
+        <w:t>Começar com pequenos sistemas, evoluindo cada um separadamente</w:t>
+      </w:r>
+    </w:p>
+    <w:p>
+      <w:pPr>
+        <w:pStyle w:val="Ttulo2"/>
+      </w:pPr>
+      <w:r>
+        <w:t>Resumo</w:t>
+      </w:r>
+    </w:p>
+    <w:p>
+      <w:pPr>
+        <w:pStyle w:val="PargrafodaLista"/>
+        <w:numPr>
+          <w:ilvl w:val="0"/>
+          <w:numId w:val="12"/>
+        </w:numPr>
+      </w:pPr>
+      <w:r>
+        <w:t xml:space="preserve">Não levar todas os atributos acima </w:t>
+      </w:r>
+      <w:r>
+        <w:t>à</w:t>
+      </w:r>
+      <w:r>
+        <w:t xml:space="preserve"> risca</w:t>
+      </w:r>
+    </w:p>
+    <w:p>
+      <w:pPr>
+        <w:pStyle w:val="PargrafodaLista"/>
+        <w:numPr>
+          <w:ilvl w:val="0"/>
+          <w:numId w:val="12"/>
+        </w:numPr>
+      </w:pPr>
+      <w:r>
+        <w:t>Adotar o que funciona para meu problema</w:t>
+      </w:r>
+    </w:p>
+    <w:p>
+      <w:pPr>
+        <w:pStyle w:val="PargrafodaLista"/>
+        <w:numPr>
+          <w:ilvl w:val="0"/>
+          <w:numId w:val="12"/>
+        </w:numPr>
+      </w:pPr>
+      <w:r>
+        <w:t>As tecnologias mudam rapidamente, assim como as abordagens acima podem ter mais ou menos relevância conforme o tempo passa</w:t>
+      </w:r>
+    </w:p>
+    <w:p>
+      <w:pPr>
+        <w:pStyle w:val="PargrafodaLista"/>
+        <w:numPr>
+          <w:ilvl w:val="0"/>
+          <w:numId w:val="12"/>
+        </w:numPr>
+      </w:pPr>
+      <w:r>
+        <w:t>Alguns atributos importantes</w:t>
+      </w:r>
+    </w:p>
+    <w:p>
+      <w:pPr>
+        <w:pStyle w:val="PargrafodaLista"/>
+        <w:numPr>
+          <w:ilvl w:val="1"/>
+          <w:numId w:val="12"/>
+        </w:numPr>
+      </w:pPr>
+      <w:r>
+        <w:t>Componentização</w:t>
+      </w:r>
+    </w:p>
+    <w:p>
+      <w:pPr>
+        <w:pStyle w:val="PargrafodaLista"/>
+        <w:numPr>
+          <w:ilvl w:val="1"/>
+          <w:numId w:val="12"/>
+        </w:numPr>
+      </w:pPr>
+      <w:r>
+        <w:t>Organizar ao redor da capacidade de negócio</w:t>
+      </w:r>
+    </w:p>
+    <w:p>
+      <w:pPr>
+        <w:pStyle w:val="PargrafodaLista"/>
+        <w:numPr>
+          <w:ilvl w:val="1"/>
+          <w:numId w:val="12"/>
+        </w:numPr>
+      </w:pPr>
+      <w:r>
+        <w:t>Governança descentralizada</w:t>
+      </w:r>
+    </w:p>
+    <w:p>
+      <w:pPr>
+        <w:pStyle w:val="PargrafodaLista"/>
+        <w:numPr>
+          <w:ilvl w:val="1"/>
+          <w:numId w:val="12"/>
+        </w:numPr>
+      </w:pPr>
+      <w:r>
+        <w:t>Gerenciamento de dados descentralizado (quando possível)</w:t>
+      </w:r>
+    </w:p>
+    <w:p>
+      <w:pPr>
+        <w:pStyle w:val="PargrafodaLista"/>
+        <w:numPr>
+          <w:ilvl w:val="1"/>
+          <w:numId w:val="12"/>
+        </w:numPr>
+      </w:pPr>
+      <w:r>
+        <w:t>Automação de Infraestrutura</w:t>
+      </w:r>
+    </w:p>
+    <w:p/>
+    <w:p>
+      <w:pPr>
+        <w:pStyle w:val="PargrafodaLista"/>
+      </w:pPr>
+    </w:p>
     <w:sectPr>
       <w:pgSz w:w="11906" w:h="16838"/>
       <w:pgMar w:top="1417" w:right="1701" w:bottom="1417" w:left="1701" w:header="708" w:footer="708" w:gutter="0"/>
@@ -707,6 +1559,345 @@
 <file path=word/numbering.xml><?xml version="1.0" encoding="utf-8"?>
 <w:numbering xmlns:wpc="http://schemas.microsoft.com/office/word/2010/wordprocessingCanvas" xmlns:cx="http://schemas.microsoft.com/office/drawing/2014/chartex" xmlns:cx1="http://schemas.microsoft.com/office/drawing/2015/9/8/chartex" xmlns:cx2="http://schemas.microsoft.com/office/drawing/2015/10/21/chartex" xmlns:cx3="http://schemas.microsoft.com/office/drawing/2016/5/9/chartex" xmlns:cx4="http://schemas.microsoft.com/office/drawing/2016/5/10/chartex" xmlns:cx5="http://schemas.microsoft.com/office/drawing/2016/5/11/chartex" xmlns:cx6="http://schemas.microsoft.com/office/drawing/2016/5/12/chartex" xmlns:cx7="http://schemas.microsoft.com/office/drawing/2016/5/13/chartex" xmlns:cx8="http://schemas.microsoft.com/office/drawing/2016/5/14/chartex" xmlns:mc="http://schemas.openxmlformats.org/markup-compatibility/2006" xmlns:aink="http://schemas.microsoft.com/office/drawing/2016/ink" xmlns:am3d="http://schemas.microsoft.com/office/drawing/2017/model3d" xmlns:o="urn:schemas-microsoft-com:office:office" xmlns:oel="http://schemas.microsoft.com/office/2019/extlst" xmlns:r="http://schemas.openxmlformats.org/officeDocument/2006/relationships" xmlns:m="http://schemas.openxmlformats.org/officeDocument/2006/math" xmlns:v="urn:schemas-microsoft-com:vml" xmlns:wp14="http://schemas.microsoft.com/office/word/2010/wordprocessingDrawing" xmlns:wp="http://schemas.openxmlformats.org/drawingml/2006/wordprocessingDrawing" xmlns:w10="urn:schemas-microsoft-com:office:word" xmlns:w="http://schemas.openxmlformats.org/wordprocessingml/2006/main" xmlns:w14="http://schemas.microsoft.com/office/word/2010/wordml" xmlns:w15="http://schemas.microsoft.com/office/word/2012/wordml" xmlns:w16cex="http://schemas.microsoft.com/office/word/2018/wordml/cex" xmlns:w16cid="http://schemas.microsoft.com/office/word/2016/wordml/cid" xmlns:w16="http://schemas.microsoft.com/office/word/2018/wordml" xmlns:w16sdtdh="http://schemas.microsoft.com/office/word/2020/wordml/sdtdatahash" xmlns:w16se="http://schemas.microsoft.com/office/word/2015/wordml/symex" xmlns:wpg="http://schemas.microsoft.com/office/word/2010/wordprocessingGroup" xmlns:wpi="http://schemas.microsoft.com/office/word/2010/wordprocessingInk" xmlns:wne="http://schemas.microsoft.com/office/word/2006/wordml" xmlns:wps="http://schemas.microsoft.com/office/word/2010/wordprocessingShape" mc:Ignorable="w14 w15 w16se w16cid w16 w16cex w16sdtdh wp14">
   <w:abstractNum w:abstractNumId="0" w15:restartNumberingAfterBreak="0">
+    <w:nsid w:val="02F8167C"/>
+    <w:multiLevelType w:val="hybridMultilevel"/>
+    <w:tmpl w:val="750A7878"/>
+    <w:lvl w:ilvl="0" w:tplc="04160001">
+      <w:start w:val="1"/>
+      <w:numFmt w:val="bullet"/>
+      <w:lvlText w:val=""/>
+      <w:lvlJc w:val="left"/>
+      <w:pPr>
+        <w:ind w:left="720" w:hanging="360"/>
+      </w:pPr>
+      <w:rPr>
+        <w:rFonts w:ascii="Symbol" w:hAnsi="Symbol" w:hint="default"/>
+      </w:rPr>
+    </w:lvl>
+    <w:lvl w:ilvl="1" w:tplc="04160003">
+      <w:start w:val="1"/>
+      <w:numFmt w:val="bullet"/>
+      <w:lvlText w:val="o"/>
+      <w:lvlJc w:val="left"/>
+      <w:pPr>
+        <w:ind w:left="1440" w:hanging="360"/>
+      </w:pPr>
+      <w:rPr>
+        <w:rFonts w:ascii="Courier New" w:hAnsi="Courier New" w:cs="Courier New" w:hint="default"/>
+      </w:rPr>
+    </w:lvl>
+    <w:lvl w:ilvl="2" w:tplc="04160005" w:tentative="1">
+      <w:start w:val="1"/>
+      <w:numFmt w:val="bullet"/>
+      <w:lvlText w:val=""/>
+      <w:lvlJc w:val="left"/>
+      <w:pPr>
+        <w:ind w:left="2160" w:hanging="360"/>
+      </w:pPr>
+      <w:rPr>
+        <w:rFonts w:ascii="Wingdings" w:hAnsi="Wingdings" w:hint="default"/>
+      </w:rPr>
+    </w:lvl>
+    <w:lvl w:ilvl="3" w:tplc="04160001" w:tentative="1">
+      <w:start w:val="1"/>
+      <w:numFmt w:val="bullet"/>
+      <w:lvlText w:val=""/>
+      <w:lvlJc w:val="left"/>
+      <w:pPr>
+        <w:ind w:left="2880" w:hanging="360"/>
+      </w:pPr>
+      <w:rPr>
+        <w:rFonts w:ascii="Symbol" w:hAnsi="Symbol" w:hint="default"/>
+      </w:rPr>
+    </w:lvl>
+    <w:lvl w:ilvl="4" w:tplc="04160003" w:tentative="1">
+      <w:start w:val="1"/>
+      <w:numFmt w:val="bullet"/>
+      <w:lvlText w:val="o"/>
+      <w:lvlJc w:val="left"/>
+      <w:pPr>
+        <w:ind w:left="3600" w:hanging="360"/>
+      </w:pPr>
+      <w:rPr>
+        <w:rFonts w:ascii="Courier New" w:hAnsi="Courier New" w:cs="Courier New" w:hint="default"/>
+      </w:rPr>
+    </w:lvl>
+    <w:lvl w:ilvl="5" w:tplc="04160005" w:tentative="1">
+      <w:start w:val="1"/>
+      <w:numFmt w:val="bullet"/>
+      <w:lvlText w:val=""/>
+      <w:lvlJc w:val="left"/>
+      <w:pPr>
+        <w:ind w:left="4320" w:hanging="360"/>
+      </w:pPr>
+      <w:rPr>
+        <w:rFonts w:ascii="Wingdings" w:hAnsi="Wingdings" w:hint="default"/>
+      </w:rPr>
+    </w:lvl>
+    <w:lvl w:ilvl="6" w:tplc="04160001" w:tentative="1">
+      <w:start w:val="1"/>
+      <w:numFmt w:val="bullet"/>
+      <w:lvlText w:val=""/>
+      <w:lvlJc w:val="left"/>
+      <w:pPr>
+        <w:ind w:left="5040" w:hanging="360"/>
+      </w:pPr>
+      <w:rPr>
+        <w:rFonts w:ascii="Symbol" w:hAnsi="Symbol" w:hint="default"/>
+      </w:rPr>
+    </w:lvl>
+    <w:lvl w:ilvl="7" w:tplc="04160003" w:tentative="1">
+      <w:start w:val="1"/>
+      <w:numFmt w:val="bullet"/>
+      <w:lvlText w:val="o"/>
+      <w:lvlJc w:val="left"/>
+      <w:pPr>
+        <w:ind w:left="5760" w:hanging="360"/>
+      </w:pPr>
+      <w:rPr>
+        <w:rFonts w:ascii="Courier New" w:hAnsi="Courier New" w:cs="Courier New" w:hint="default"/>
+      </w:rPr>
+    </w:lvl>
+    <w:lvl w:ilvl="8" w:tplc="04160005" w:tentative="1">
+      <w:start w:val="1"/>
+      <w:numFmt w:val="bullet"/>
+      <w:lvlText w:val=""/>
+      <w:lvlJc w:val="left"/>
+      <w:pPr>
+        <w:ind w:left="6480" w:hanging="360"/>
+      </w:pPr>
+      <w:rPr>
+        <w:rFonts w:ascii="Wingdings" w:hAnsi="Wingdings" w:hint="default"/>
+      </w:rPr>
+    </w:lvl>
+  </w:abstractNum>
+  <w:abstractNum w:abstractNumId="1" w15:restartNumberingAfterBreak="0">
+    <w:nsid w:val="055F3CE8"/>
+    <w:multiLevelType w:val="hybridMultilevel"/>
+    <w:tmpl w:val="8B96945E"/>
+    <w:lvl w:ilvl="0" w:tplc="04160001">
+      <w:start w:val="1"/>
+      <w:numFmt w:val="bullet"/>
+      <w:lvlText w:val=""/>
+      <w:lvlJc w:val="left"/>
+      <w:pPr>
+        <w:ind w:left="720" w:hanging="360"/>
+      </w:pPr>
+      <w:rPr>
+        <w:rFonts w:ascii="Symbol" w:hAnsi="Symbol" w:hint="default"/>
+      </w:rPr>
+    </w:lvl>
+    <w:lvl w:ilvl="1" w:tplc="04160003">
+      <w:start w:val="1"/>
+      <w:numFmt w:val="bullet"/>
+      <w:lvlText w:val="o"/>
+      <w:lvlJc w:val="left"/>
+      <w:pPr>
+        <w:ind w:left="1440" w:hanging="360"/>
+      </w:pPr>
+      <w:rPr>
+        <w:rFonts w:ascii="Courier New" w:hAnsi="Courier New" w:cs="Courier New" w:hint="default"/>
+      </w:rPr>
+    </w:lvl>
+    <w:lvl w:ilvl="2" w:tplc="04160005">
+      <w:start w:val="1"/>
+      <w:numFmt w:val="bullet"/>
+      <w:lvlText w:val=""/>
+      <w:lvlJc w:val="left"/>
+      <w:pPr>
+        <w:ind w:left="2160" w:hanging="360"/>
+      </w:pPr>
+      <w:rPr>
+        <w:rFonts w:ascii="Wingdings" w:hAnsi="Wingdings" w:hint="default"/>
+      </w:rPr>
+    </w:lvl>
+    <w:lvl w:ilvl="3" w:tplc="04160001" w:tentative="1">
+      <w:start w:val="1"/>
+      <w:numFmt w:val="bullet"/>
+      <w:lvlText w:val=""/>
+      <w:lvlJc w:val="left"/>
+      <w:pPr>
+        <w:ind w:left="2880" w:hanging="360"/>
+      </w:pPr>
+      <w:rPr>
+        <w:rFonts w:ascii="Symbol" w:hAnsi="Symbol" w:hint="default"/>
+      </w:rPr>
+    </w:lvl>
+    <w:lvl w:ilvl="4" w:tplc="04160003" w:tentative="1">
+      <w:start w:val="1"/>
+      <w:numFmt w:val="bullet"/>
+      <w:lvlText w:val="o"/>
+      <w:lvlJc w:val="left"/>
+      <w:pPr>
+        <w:ind w:left="3600" w:hanging="360"/>
+      </w:pPr>
+      <w:rPr>
+        <w:rFonts w:ascii="Courier New" w:hAnsi="Courier New" w:cs="Courier New" w:hint="default"/>
+      </w:rPr>
+    </w:lvl>
+    <w:lvl w:ilvl="5" w:tplc="04160005" w:tentative="1">
+      <w:start w:val="1"/>
+      <w:numFmt w:val="bullet"/>
+      <w:lvlText w:val=""/>
+      <w:lvlJc w:val="left"/>
+      <w:pPr>
+        <w:ind w:left="4320" w:hanging="360"/>
+      </w:pPr>
+      <w:rPr>
+        <w:rFonts w:ascii="Wingdings" w:hAnsi="Wingdings" w:hint="default"/>
+      </w:rPr>
+    </w:lvl>
+    <w:lvl w:ilvl="6" w:tplc="04160001" w:tentative="1">
+      <w:start w:val="1"/>
+      <w:numFmt w:val="bullet"/>
+      <w:lvlText w:val=""/>
+      <w:lvlJc w:val="left"/>
+      <w:pPr>
+        <w:ind w:left="5040" w:hanging="360"/>
+      </w:pPr>
+      <w:rPr>
+        <w:rFonts w:ascii="Symbol" w:hAnsi="Symbol" w:hint="default"/>
+      </w:rPr>
+    </w:lvl>
+    <w:lvl w:ilvl="7" w:tplc="04160003" w:tentative="1">
+      <w:start w:val="1"/>
+      <w:numFmt w:val="bullet"/>
+      <w:lvlText w:val="o"/>
+      <w:lvlJc w:val="left"/>
+      <w:pPr>
+        <w:ind w:left="5760" w:hanging="360"/>
+      </w:pPr>
+      <w:rPr>
+        <w:rFonts w:ascii="Courier New" w:hAnsi="Courier New" w:cs="Courier New" w:hint="default"/>
+      </w:rPr>
+    </w:lvl>
+    <w:lvl w:ilvl="8" w:tplc="04160005" w:tentative="1">
+      <w:start w:val="1"/>
+      <w:numFmt w:val="bullet"/>
+      <w:lvlText w:val=""/>
+      <w:lvlJc w:val="left"/>
+      <w:pPr>
+        <w:ind w:left="6480" w:hanging="360"/>
+      </w:pPr>
+      <w:rPr>
+        <w:rFonts w:ascii="Wingdings" w:hAnsi="Wingdings" w:hint="default"/>
+      </w:rPr>
+    </w:lvl>
+  </w:abstractNum>
+  <w:abstractNum w:abstractNumId="2" w15:restartNumberingAfterBreak="0">
+    <w:nsid w:val="077E3065"/>
+    <w:multiLevelType w:val="hybridMultilevel"/>
+    <w:tmpl w:val="AADEBA88"/>
+    <w:lvl w:ilvl="0" w:tplc="04160001">
+      <w:start w:val="1"/>
+      <w:numFmt w:val="bullet"/>
+      <w:lvlText w:val=""/>
+      <w:lvlJc w:val="left"/>
+      <w:pPr>
+        <w:ind w:left="720" w:hanging="360"/>
+      </w:pPr>
+      <w:rPr>
+        <w:rFonts w:ascii="Symbol" w:hAnsi="Symbol" w:hint="default"/>
+      </w:rPr>
+    </w:lvl>
+    <w:lvl w:ilvl="1" w:tplc="04160003" w:tentative="1">
+      <w:start w:val="1"/>
+      <w:numFmt w:val="bullet"/>
+      <w:lvlText w:val="o"/>
+      <w:lvlJc w:val="left"/>
+      <w:pPr>
+        <w:ind w:left="1440" w:hanging="360"/>
+      </w:pPr>
+      <w:rPr>
+        <w:rFonts w:ascii="Courier New" w:hAnsi="Courier New" w:cs="Courier New" w:hint="default"/>
+      </w:rPr>
+    </w:lvl>
+    <w:lvl w:ilvl="2" w:tplc="04160005" w:tentative="1">
+      <w:start w:val="1"/>
+      <w:numFmt w:val="bullet"/>
+      <w:lvlText w:val=""/>
+      <w:lvlJc w:val="left"/>
+      <w:pPr>
+        <w:ind w:left="2160" w:hanging="360"/>
+      </w:pPr>
+      <w:rPr>
+        <w:rFonts w:ascii="Wingdings" w:hAnsi="Wingdings" w:hint="default"/>
+      </w:rPr>
+    </w:lvl>
+    <w:lvl w:ilvl="3" w:tplc="04160001" w:tentative="1">
+      <w:start w:val="1"/>
+      <w:numFmt w:val="bullet"/>
+      <w:lvlText w:val=""/>
+      <w:lvlJc w:val="left"/>
+      <w:pPr>
+        <w:ind w:left="2880" w:hanging="360"/>
+      </w:pPr>
+      <w:rPr>
+        <w:rFonts w:ascii="Symbol" w:hAnsi="Symbol" w:hint="default"/>
+      </w:rPr>
+    </w:lvl>
+    <w:lvl w:ilvl="4" w:tplc="04160003" w:tentative="1">
+      <w:start w:val="1"/>
+      <w:numFmt w:val="bullet"/>
+      <w:lvlText w:val="o"/>
+      <w:lvlJc w:val="left"/>
+      <w:pPr>
+        <w:ind w:left="3600" w:hanging="360"/>
+      </w:pPr>
+      <w:rPr>
+        <w:rFonts w:ascii="Courier New" w:hAnsi="Courier New" w:cs="Courier New" w:hint="default"/>
+      </w:rPr>
+    </w:lvl>
+    <w:lvl w:ilvl="5" w:tplc="04160005" w:tentative="1">
+      <w:start w:val="1"/>
+      <w:numFmt w:val="bullet"/>
+      <w:lvlText w:val=""/>
+      <w:lvlJc w:val="left"/>
+      <w:pPr>
+        <w:ind w:left="4320" w:hanging="360"/>
+      </w:pPr>
+      <w:rPr>
+        <w:rFonts w:ascii="Wingdings" w:hAnsi="Wingdings" w:hint="default"/>
+      </w:rPr>
+    </w:lvl>
+    <w:lvl w:ilvl="6" w:tplc="04160001" w:tentative="1">
+      <w:start w:val="1"/>
+      <w:numFmt w:val="bullet"/>
+      <w:lvlText w:val=""/>
+      <w:lvlJc w:val="left"/>
+      <w:pPr>
+        <w:ind w:left="5040" w:hanging="360"/>
+      </w:pPr>
+      <w:rPr>
+        <w:rFonts w:ascii="Symbol" w:hAnsi="Symbol" w:hint="default"/>
+      </w:rPr>
+    </w:lvl>
+    <w:lvl w:ilvl="7" w:tplc="04160003" w:tentative="1">
+      <w:start w:val="1"/>
+      <w:numFmt w:val="bullet"/>
+      <w:lvlText w:val="o"/>
+      <w:lvlJc w:val="left"/>
+      <w:pPr>
+        <w:ind w:left="5760" w:hanging="360"/>
+      </w:pPr>
+      <w:rPr>
+        <w:rFonts w:ascii="Courier New" w:hAnsi="Courier New" w:cs="Courier New" w:hint="default"/>
+      </w:rPr>
+    </w:lvl>
+    <w:lvl w:ilvl="8" w:tplc="04160005" w:tentative="1">
+      <w:start w:val="1"/>
+      <w:numFmt w:val="bullet"/>
+      <w:lvlText w:val=""/>
+      <w:lvlJc w:val="left"/>
+      <w:pPr>
+        <w:ind w:left="6480" w:hanging="360"/>
+      </w:pPr>
+      <w:rPr>
+        <w:rFonts w:ascii="Wingdings" w:hAnsi="Wingdings" w:hint="default"/>
+      </w:rPr>
+    </w:lvl>
+  </w:abstractNum>
+  <w:abstractNum w:abstractNumId="3" w15:restartNumberingAfterBreak="0">
     <w:nsid w:val="216D03B0"/>
     <w:multiLevelType w:val="hybridMultilevel"/>
     <w:tmpl w:val="7180CBFE"/>
@@ -818,7 +2009,7 @@
       </w:rPr>
     </w:lvl>
   </w:abstractNum>
-  <w:abstractNum w:abstractNumId="1" w15:restartNumberingAfterBreak="0">
+  <w:abstractNum w:abstractNumId="4" w15:restartNumberingAfterBreak="0">
     <w:nsid w:val="21FF5A6F"/>
     <w:multiLevelType w:val="hybridMultilevel"/>
     <w:tmpl w:val="09C67038"/>
@@ -907,7 +2098,120 @@
       </w:pPr>
     </w:lvl>
   </w:abstractNum>
-  <w:abstractNum w:abstractNumId="2" w15:restartNumberingAfterBreak="0">
+  <w:abstractNum w:abstractNumId="5" w15:restartNumberingAfterBreak="0">
+    <w:nsid w:val="26500FE5"/>
+    <w:multiLevelType w:val="hybridMultilevel"/>
+    <w:tmpl w:val="3BB890FE"/>
+    <w:lvl w:ilvl="0" w:tplc="04160001">
+      <w:start w:val="1"/>
+      <w:numFmt w:val="bullet"/>
+      <w:lvlText w:val=""/>
+      <w:lvlJc w:val="left"/>
+      <w:pPr>
+        <w:ind w:left="720" w:hanging="360"/>
+      </w:pPr>
+      <w:rPr>
+        <w:rFonts w:ascii="Symbol" w:hAnsi="Symbol" w:hint="default"/>
+      </w:rPr>
+    </w:lvl>
+    <w:lvl w:ilvl="1" w:tplc="04160003">
+      <w:start w:val="1"/>
+      <w:numFmt w:val="bullet"/>
+      <w:lvlText w:val="o"/>
+      <w:lvlJc w:val="left"/>
+      <w:pPr>
+        <w:ind w:left="1440" w:hanging="360"/>
+      </w:pPr>
+      <w:rPr>
+        <w:rFonts w:ascii="Courier New" w:hAnsi="Courier New" w:cs="Courier New" w:hint="default"/>
+      </w:rPr>
+    </w:lvl>
+    <w:lvl w:ilvl="2" w:tplc="04160005">
+      <w:start w:val="1"/>
+      <w:numFmt w:val="bullet"/>
+      <w:lvlText w:val=""/>
+      <w:lvlJc w:val="left"/>
+      <w:pPr>
+        <w:ind w:left="2160" w:hanging="360"/>
+      </w:pPr>
+      <w:rPr>
+        <w:rFonts w:ascii="Wingdings" w:hAnsi="Wingdings" w:hint="default"/>
+      </w:rPr>
+    </w:lvl>
+    <w:lvl w:ilvl="3" w:tplc="04160001" w:tentative="1">
+      <w:start w:val="1"/>
+      <w:numFmt w:val="bullet"/>
+      <w:lvlText w:val=""/>
+      <w:lvlJc w:val="left"/>
+      <w:pPr>
+        <w:ind w:left="2880" w:hanging="360"/>
+      </w:pPr>
+      <w:rPr>
+        <w:rFonts w:ascii="Symbol" w:hAnsi="Symbol" w:hint="default"/>
+      </w:rPr>
+    </w:lvl>
+    <w:lvl w:ilvl="4" w:tplc="04160003" w:tentative="1">
+      <w:start w:val="1"/>
+      <w:numFmt w:val="bullet"/>
+      <w:lvlText w:val="o"/>
+      <w:lvlJc w:val="left"/>
+      <w:pPr>
+        <w:ind w:left="3600" w:hanging="360"/>
+      </w:pPr>
+      <w:rPr>
+        <w:rFonts w:ascii="Courier New" w:hAnsi="Courier New" w:cs="Courier New" w:hint="default"/>
+      </w:rPr>
+    </w:lvl>
+    <w:lvl w:ilvl="5" w:tplc="04160005" w:tentative="1">
+      <w:start w:val="1"/>
+      <w:numFmt w:val="bullet"/>
+      <w:lvlText w:val=""/>
+      <w:lvlJc w:val="left"/>
+      <w:pPr>
+        <w:ind w:left="4320" w:hanging="360"/>
+      </w:pPr>
+      <w:rPr>
+        <w:rFonts w:ascii="Wingdings" w:hAnsi="Wingdings" w:hint="default"/>
+      </w:rPr>
+    </w:lvl>
+    <w:lvl w:ilvl="6" w:tplc="04160001" w:tentative="1">
+      <w:start w:val="1"/>
+      <w:numFmt w:val="bullet"/>
+      <w:lvlText w:val=""/>
+      <w:lvlJc w:val="left"/>
+      <w:pPr>
+        <w:ind w:left="5040" w:hanging="360"/>
+      </w:pPr>
+      <w:rPr>
+        <w:rFonts w:ascii="Symbol" w:hAnsi="Symbol" w:hint="default"/>
+      </w:rPr>
+    </w:lvl>
+    <w:lvl w:ilvl="7" w:tplc="04160003" w:tentative="1">
+      <w:start w:val="1"/>
+      <w:numFmt w:val="bullet"/>
+      <w:lvlText w:val="o"/>
+      <w:lvlJc w:val="left"/>
+      <w:pPr>
+        <w:ind w:left="5760" w:hanging="360"/>
+      </w:pPr>
+      <w:rPr>
+        <w:rFonts w:ascii="Courier New" w:hAnsi="Courier New" w:cs="Courier New" w:hint="default"/>
+      </w:rPr>
+    </w:lvl>
+    <w:lvl w:ilvl="8" w:tplc="04160005" w:tentative="1">
+      <w:start w:val="1"/>
+      <w:numFmt w:val="bullet"/>
+      <w:lvlText w:val=""/>
+      <w:lvlJc w:val="left"/>
+      <w:pPr>
+        <w:ind w:left="6480" w:hanging="360"/>
+      </w:pPr>
+      <w:rPr>
+        <w:rFonts w:ascii="Wingdings" w:hAnsi="Wingdings" w:hint="default"/>
+      </w:rPr>
+    </w:lvl>
+  </w:abstractNum>
+  <w:abstractNum w:abstractNumId="6" w15:restartNumberingAfterBreak="0">
     <w:nsid w:val="3E4514B1"/>
     <w:multiLevelType w:val="hybridMultilevel"/>
     <w:tmpl w:val="8AC63F66"/>
@@ -1019,7 +2323,120 @@
       </w:rPr>
     </w:lvl>
   </w:abstractNum>
-  <w:abstractNum w:abstractNumId="3" w15:restartNumberingAfterBreak="0">
+  <w:abstractNum w:abstractNumId="7" w15:restartNumberingAfterBreak="0">
+    <w:nsid w:val="47F82BF2"/>
+    <w:multiLevelType w:val="hybridMultilevel"/>
+    <w:tmpl w:val="1F4CF276"/>
+    <w:lvl w:ilvl="0" w:tplc="04160001">
+      <w:start w:val="1"/>
+      <w:numFmt w:val="bullet"/>
+      <w:lvlText w:val=""/>
+      <w:lvlJc w:val="left"/>
+      <w:pPr>
+        <w:ind w:left="720" w:hanging="360"/>
+      </w:pPr>
+      <w:rPr>
+        <w:rFonts w:ascii="Symbol" w:hAnsi="Symbol" w:hint="default"/>
+      </w:rPr>
+    </w:lvl>
+    <w:lvl w:ilvl="1" w:tplc="04160003">
+      <w:start w:val="1"/>
+      <w:numFmt w:val="bullet"/>
+      <w:lvlText w:val="o"/>
+      <w:lvlJc w:val="left"/>
+      <w:pPr>
+        <w:ind w:left="1440" w:hanging="360"/>
+      </w:pPr>
+      <w:rPr>
+        <w:rFonts w:ascii="Courier New" w:hAnsi="Courier New" w:cs="Courier New" w:hint="default"/>
+      </w:rPr>
+    </w:lvl>
+    <w:lvl w:ilvl="2" w:tplc="04160005" w:tentative="1">
+      <w:start w:val="1"/>
+      <w:numFmt w:val="bullet"/>
+      <w:lvlText w:val=""/>
+      <w:lvlJc w:val="left"/>
+      <w:pPr>
+        <w:ind w:left="2160" w:hanging="360"/>
+      </w:pPr>
+      <w:rPr>
+        <w:rFonts w:ascii="Wingdings" w:hAnsi="Wingdings" w:hint="default"/>
+      </w:rPr>
+    </w:lvl>
+    <w:lvl w:ilvl="3" w:tplc="04160001" w:tentative="1">
+      <w:start w:val="1"/>
+      <w:numFmt w:val="bullet"/>
+      <w:lvlText w:val=""/>
+      <w:lvlJc w:val="left"/>
+      <w:pPr>
+        <w:ind w:left="2880" w:hanging="360"/>
+      </w:pPr>
+      <w:rPr>
+        <w:rFonts w:ascii="Symbol" w:hAnsi="Symbol" w:hint="default"/>
+      </w:rPr>
+    </w:lvl>
+    <w:lvl w:ilvl="4" w:tplc="04160003" w:tentative="1">
+      <w:start w:val="1"/>
+      <w:numFmt w:val="bullet"/>
+      <w:lvlText w:val="o"/>
+      <w:lvlJc w:val="left"/>
+      <w:pPr>
+        <w:ind w:left="3600" w:hanging="360"/>
+      </w:pPr>
+      <w:rPr>
+        <w:rFonts w:ascii="Courier New" w:hAnsi="Courier New" w:cs="Courier New" w:hint="default"/>
+      </w:rPr>
+    </w:lvl>
+    <w:lvl w:ilvl="5" w:tplc="04160005" w:tentative="1">
+      <w:start w:val="1"/>
+      <w:numFmt w:val="bullet"/>
+      <w:lvlText w:val=""/>
+      <w:lvlJc w:val="left"/>
+      <w:pPr>
+        <w:ind w:left="4320" w:hanging="360"/>
+      </w:pPr>
+      <w:rPr>
+        <w:rFonts w:ascii="Wingdings" w:hAnsi="Wingdings" w:hint="default"/>
+      </w:rPr>
+    </w:lvl>
+    <w:lvl w:ilvl="6" w:tplc="04160001" w:tentative="1">
+      <w:start w:val="1"/>
+      <w:numFmt w:val="bullet"/>
+      <w:lvlText w:val=""/>
+      <w:lvlJc w:val="left"/>
+      <w:pPr>
+        <w:ind w:left="5040" w:hanging="360"/>
+      </w:pPr>
+      <w:rPr>
+        <w:rFonts w:ascii="Symbol" w:hAnsi="Symbol" w:hint="default"/>
+      </w:rPr>
+    </w:lvl>
+    <w:lvl w:ilvl="7" w:tplc="04160003" w:tentative="1">
+      <w:start w:val="1"/>
+      <w:numFmt w:val="bullet"/>
+      <w:lvlText w:val="o"/>
+      <w:lvlJc w:val="left"/>
+      <w:pPr>
+        <w:ind w:left="5760" w:hanging="360"/>
+      </w:pPr>
+      <w:rPr>
+        <w:rFonts w:ascii="Courier New" w:hAnsi="Courier New" w:cs="Courier New" w:hint="default"/>
+      </w:rPr>
+    </w:lvl>
+    <w:lvl w:ilvl="8" w:tplc="04160005" w:tentative="1">
+      <w:start w:val="1"/>
+      <w:numFmt w:val="bullet"/>
+      <w:lvlText w:val=""/>
+      <w:lvlJc w:val="left"/>
+      <w:pPr>
+        <w:ind w:left="6480" w:hanging="360"/>
+      </w:pPr>
+      <w:rPr>
+        <w:rFonts w:ascii="Wingdings" w:hAnsi="Wingdings" w:hint="default"/>
+      </w:rPr>
+    </w:lvl>
+  </w:abstractNum>
+  <w:abstractNum w:abstractNumId="8" w15:restartNumberingAfterBreak="0">
     <w:nsid w:val="5A9B43EF"/>
     <w:multiLevelType w:val="hybridMultilevel"/>
     <w:tmpl w:val="2AA0B9CA"/>
@@ -1132,7 +2549,120 @@
       </w:rPr>
     </w:lvl>
   </w:abstractNum>
-  <w:abstractNum w:abstractNumId="4" w15:restartNumberingAfterBreak="0">
+  <w:abstractNum w:abstractNumId="9" w15:restartNumberingAfterBreak="0">
+    <w:nsid w:val="5CCA0381"/>
+    <w:multiLevelType w:val="hybridMultilevel"/>
+    <w:tmpl w:val="5C6625B8"/>
+    <w:lvl w:ilvl="0" w:tplc="04160001">
+      <w:start w:val="1"/>
+      <w:numFmt w:val="bullet"/>
+      <w:lvlText w:val=""/>
+      <w:lvlJc w:val="left"/>
+      <w:pPr>
+        <w:ind w:left="720" w:hanging="360"/>
+      </w:pPr>
+      <w:rPr>
+        <w:rFonts w:ascii="Symbol" w:hAnsi="Symbol" w:hint="default"/>
+      </w:rPr>
+    </w:lvl>
+    <w:lvl w:ilvl="1" w:tplc="04160003" w:tentative="1">
+      <w:start w:val="1"/>
+      <w:numFmt w:val="bullet"/>
+      <w:lvlText w:val="o"/>
+      <w:lvlJc w:val="left"/>
+      <w:pPr>
+        <w:ind w:left="1440" w:hanging="360"/>
+      </w:pPr>
+      <w:rPr>
+        <w:rFonts w:ascii="Courier New" w:hAnsi="Courier New" w:cs="Courier New" w:hint="default"/>
+      </w:rPr>
+    </w:lvl>
+    <w:lvl w:ilvl="2" w:tplc="04160005" w:tentative="1">
+      <w:start w:val="1"/>
+      <w:numFmt w:val="bullet"/>
+      <w:lvlText w:val=""/>
+      <w:lvlJc w:val="left"/>
+      <w:pPr>
+        <w:ind w:left="2160" w:hanging="360"/>
+      </w:pPr>
+      <w:rPr>
+        <w:rFonts w:ascii="Wingdings" w:hAnsi="Wingdings" w:hint="default"/>
+      </w:rPr>
+    </w:lvl>
+    <w:lvl w:ilvl="3" w:tplc="04160001" w:tentative="1">
+      <w:start w:val="1"/>
+      <w:numFmt w:val="bullet"/>
+      <w:lvlText w:val=""/>
+      <w:lvlJc w:val="left"/>
+      <w:pPr>
+        <w:ind w:left="2880" w:hanging="360"/>
+      </w:pPr>
+      <w:rPr>
+        <w:rFonts w:ascii="Symbol" w:hAnsi="Symbol" w:hint="default"/>
+      </w:rPr>
+    </w:lvl>
+    <w:lvl w:ilvl="4" w:tplc="04160003" w:tentative="1">
+      <w:start w:val="1"/>
+      <w:numFmt w:val="bullet"/>
+      <w:lvlText w:val="o"/>
+      <w:lvlJc w:val="left"/>
+      <w:pPr>
+        <w:ind w:left="3600" w:hanging="360"/>
+      </w:pPr>
+      <w:rPr>
+        <w:rFonts w:ascii="Courier New" w:hAnsi="Courier New" w:cs="Courier New" w:hint="default"/>
+      </w:rPr>
+    </w:lvl>
+    <w:lvl w:ilvl="5" w:tplc="04160005" w:tentative="1">
+      <w:start w:val="1"/>
+      <w:numFmt w:val="bullet"/>
+      <w:lvlText w:val=""/>
+      <w:lvlJc w:val="left"/>
+      <w:pPr>
+        <w:ind w:left="4320" w:hanging="360"/>
+      </w:pPr>
+      <w:rPr>
+        <w:rFonts w:ascii="Wingdings" w:hAnsi="Wingdings" w:hint="default"/>
+      </w:rPr>
+    </w:lvl>
+    <w:lvl w:ilvl="6" w:tplc="04160001" w:tentative="1">
+      <w:start w:val="1"/>
+      <w:numFmt w:val="bullet"/>
+      <w:lvlText w:val=""/>
+      <w:lvlJc w:val="left"/>
+      <w:pPr>
+        <w:ind w:left="5040" w:hanging="360"/>
+      </w:pPr>
+      <w:rPr>
+        <w:rFonts w:ascii="Symbol" w:hAnsi="Symbol" w:hint="default"/>
+      </w:rPr>
+    </w:lvl>
+    <w:lvl w:ilvl="7" w:tplc="04160003" w:tentative="1">
+      <w:start w:val="1"/>
+      <w:numFmt w:val="bullet"/>
+      <w:lvlText w:val="o"/>
+      <w:lvlJc w:val="left"/>
+      <w:pPr>
+        <w:ind w:left="5760" w:hanging="360"/>
+      </w:pPr>
+      <w:rPr>
+        <w:rFonts w:ascii="Courier New" w:hAnsi="Courier New" w:cs="Courier New" w:hint="default"/>
+      </w:rPr>
+    </w:lvl>
+    <w:lvl w:ilvl="8" w:tplc="04160005" w:tentative="1">
+      <w:start w:val="1"/>
+      <w:numFmt w:val="bullet"/>
+      <w:lvlText w:val=""/>
+      <w:lvlJc w:val="left"/>
+      <w:pPr>
+        <w:ind w:left="6480" w:hanging="360"/>
+      </w:pPr>
+      <w:rPr>
+        <w:rFonts w:ascii="Wingdings" w:hAnsi="Wingdings" w:hint="default"/>
+      </w:rPr>
+    </w:lvl>
+  </w:abstractNum>
+  <w:abstractNum w:abstractNumId="10" w15:restartNumberingAfterBreak="0">
     <w:nsid w:val="76F27969"/>
     <w:multiLevelType w:val="hybridMultilevel"/>
     <w:tmpl w:val="9F5891FA"/>
@@ -1244,20 +2774,154 @@
       </w:rPr>
     </w:lvl>
   </w:abstractNum>
+  <w:abstractNum w:abstractNumId="11" w15:restartNumberingAfterBreak="0">
+    <w:nsid w:val="7D4D3920"/>
+    <w:multiLevelType w:val="hybridMultilevel"/>
+    <w:tmpl w:val="644AF4FE"/>
+    <w:lvl w:ilvl="0" w:tplc="04160001">
+      <w:start w:val="1"/>
+      <w:numFmt w:val="bullet"/>
+      <w:lvlText w:val=""/>
+      <w:lvlJc w:val="left"/>
+      <w:pPr>
+        <w:ind w:left="720" w:hanging="360"/>
+      </w:pPr>
+      <w:rPr>
+        <w:rFonts w:ascii="Symbol" w:hAnsi="Symbol" w:hint="default"/>
+      </w:rPr>
+    </w:lvl>
+    <w:lvl w:ilvl="1" w:tplc="04160003">
+      <w:start w:val="1"/>
+      <w:numFmt w:val="bullet"/>
+      <w:lvlText w:val="o"/>
+      <w:lvlJc w:val="left"/>
+      <w:pPr>
+        <w:ind w:left="1440" w:hanging="360"/>
+      </w:pPr>
+      <w:rPr>
+        <w:rFonts w:ascii="Courier New" w:hAnsi="Courier New" w:cs="Courier New" w:hint="default"/>
+      </w:rPr>
+    </w:lvl>
+    <w:lvl w:ilvl="2" w:tplc="04160005" w:tentative="1">
+      <w:start w:val="1"/>
+      <w:numFmt w:val="bullet"/>
+      <w:lvlText w:val=""/>
+      <w:lvlJc w:val="left"/>
+      <w:pPr>
+        <w:ind w:left="2160" w:hanging="360"/>
+      </w:pPr>
+      <w:rPr>
+        <w:rFonts w:ascii="Wingdings" w:hAnsi="Wingdings" w:hint="default"/>
+      </w:rPr>
+    </w:lvl>
+    <w:lvl w:ilvl="3" w:tplc="04160001" w:tentative="1">
+      <w:start w:val="1"/>
+      <w:numFmt w:val="bullet"/>
+      <w:lvlText w:val=""/>
+      <w:lvlJc w:val="left"/>
+      <w:pPr>
+        <w:ind w:left="2880" w:hanging="360"/>
+      </w:pPr>
+      <w:rPr>
+        <w:rFonts w:ascii="Symbol" w:hAnsi="Symbol" w:hint="default"/>
+      </w:rPr>
+    </w:lvl>
+    <w:lvl w:ilvl="4" w:tplc="04160003" w:tentative="1">
+      <w:start w:val="1"/>
+      <w:numFmt w:val="bullet"/>
+      <w:lvlText w:val="o"/>
+      <w:lvlJc w:val="left"/>
+      <w:pPr>
+        <w:ind w:left="3600" w:hanging="360"/>
+      </w:pPr>
+      <w:rPr>
+        <w:rFonts w:ascii="Courier New" w:hAnsi="Courier New" w:cs="Courier New" w:hint="default"/>
+      </w:rPr>
+    </w:lvl>
+    <w:lvl w:ilvl="5" w:tplc="04160005" w:tentative="1">
+      <w:start w:val="1"/>
+      <w:numFmt w:val="bullet"/>
+      <w:lvlText w:val=""/>
+      <w:lvlJc w:val="left"/>
+      <w:pPr>
+        <w:ind w:left="4320" w:hanging="360"/>
+      </w:pPr>
+      <w:rPr>
+        <w:rFonts w:ascii="Wingdings" w:hAnsi="Wingdings" w:hint="default"/>
+      </w:rPr>
+    </w:lvl>
+    <w:lvl w:ilvl="6" w:tplc="04160001" w:tentative="1">
+      <w:start w:val="1"/>
+      <w:numFmt w:val="bullet"/>
+      <w:lvlText w:val=""/>
+      <w:lvlJc w:val="left"/>
+      <w:pPr>
+        <w:ind w:left="5040" w:hanging="360"/>
+      </w:pPr>
+      <w:rPr>
+        <w:rFonts w:ascii="Symbol" w:hAnsi="Symbol" w:hint="default"/>
+      </w:rPr>
+    </w:lvl>
+    <w:lvl w:ilvl="7" w:tplc="04160003" w:tentative="1">
+      <w:start w:val="1"/>
+      <w:numFmt w:val="bullet"/>
+      <w:lvlText w:val="o"/>
+      <w:lvlJc w:val="left"/>
+      <w:pPr>
+        <w:ind w:left="5760" w:hanging="360"/>
+      </w:pPr>
+      <w:rPr>
+        <w:rFonts w:ascii="Courier New" w:hAnsi="Courier New" w:cs="Courier New" w:hint="default"/>
+      </w:rPr>
+    </w:lvl>
+    <w:lvl w:ilvl="8" w:tplc="04160005" w:tentative="1">
+      <w:start w:val="1"/>
+      <w:numFmt w:val="bullet"/>
+      <w:lvlText w:val=""/>
+      <w:lvlJc w:val="left"/>
+      <w:pPr>
+        <w:ind w:left="6480" w:hanging="360"/>
+      </w:pPr>
+      <w:rPr>
+        <w:rFonts w:ascii="Wingdings" w:hAnsi="Wingdings" w:hint="default"/>
+      </w:rPr>
+    </w:lvl>
+  </w:abstractNum>
   <w:num w:numId="1" w16cid:durableId="873886704">
+    <w:abstractNumId w:val="4"/>
+  </w:num>
+  <w:num w:numId="2" w16cid:durableId="1544708491">
+    <w:abstractNumId w:val="8"/>
+  </w:num>
+  <w:num w:numId="3" w16cid:durableId="48725229">
+    <w:abstractNumId w:val="10"/>
+  </w:num>
+  <w:num w:numId="4" w16cid:durableId="142893419">
+    <w:abstractNumId w:val="3"/>
+  </w:num>
+  <w:num w:numId="5" w16cid:durableId="1521817571">
+    <w:abstractNumId w:val="6"/>
+  </w:num>
+  <w:num w:numId="6" w16cid:durableId="2139106796">
+    <w:abstractNumId w:val="11"/>
+  </w:num>
+  <w:num w:numId="7" w16cid:durableId="1120300421">
+    <w:abstractNumId w:val="9"/>
+  </w:num>
+  <w:num w:numId="8" w16cid:durableId="1535995545">
+    <w:abstractNumId w:val="5"/>
+  </w:num>
+  <w:num w:numId="9" w16cid:durableId="2075809490">
     <w:abstractNumId w:val="1"/>
   </w:num>
-  <w:num w:numId="2" w16cid:durableId="1544708491">
-    <w:abstractNumId w:val="3"/>
-  </w:num>
-  <w:num w:numId="3" w16cid:durableId="48725229">
-    <w:abstractNumId w:val="4"/>
-  </w:num>
-  <w:num w:numId="4" w16cid:durableId="142893419">
+  <w:num w:numId="10" w16cid:durableId="192764169">
     <w:abstractNumId w:val="0"/>
   </w:num>
-  <w:num w:numId="5" w16cid:durableId="1521817571">
+  <w:num w:numId="11" w16cid:durableId="784737228">
     <w:abstractNumId w:val="2"/>
+  </w:num>
+  <w:num w:numId="12" w16cid:durableId="126625762">
+    <w:abstractNumId w:val="7"/>
   </w:num>
 </w:numbering>
 </file>

</xml_diff>